<commit_message>
research checkpoint -- adding documentation to notebook
</commit_message>
<xml_diff>
--- a/research_checkins/research_checkin_10_27.docx
+++ b/research_checkins/research_checkin_10_27.docx
@@ -50,7 +50,21 @@
           <w:b/>
           <w:bCs/>
         </w:rPr>
-        <w:t>10/</w:t>
+        <w:t>1</w:t>
+      </w:r>
+      <w:r>
+        <w:rPr>
+          <w:b/>
+          <w:bCs/>
+        </w:rPr>
+        <w:t>1</w:t>
+      </w:r>
+      <w:r>
+        <w:rPr>
+          <w:b/>
+          <w:bCs/>
+        </w:rPr>
+        <w:t>/</w:t>
       </w:r>
       <w:r>
         <w:rPr>
@@ -64,7 +78,7 @@
           <w:b/>
           <w:bCs/>
         </w:rPr>
-        <w:t>7</w:t>
+        <w:t>0</w:t>
       </w:r>
       <w:r>
         <w:rPr>
@@ -106,470 +120,117 @@
           <w:b/>
           <w:bCs/>
         </w:rPr>
-        <w:t xml:space="preserve">Finish event study and generalize across multiple </w:t>
-      </w:r>
-      <w:proofErr w:type="gramStart"/>
-      <w:r>
-        <w:rPr>
-          <w:b/>
-          <w:bCs/>
-        </w:rPr>
-        <w:t>companies</w:t>
-      </w:r>
-      <w:proofErr w:type="gramEnd"/>
-    </w:p>
-    <w:p>
-      <w:pPr>
-        <w:rPr>
-          <w:b/>
-          <w:bCs/>
-        </w:rPr>
-      </w:pPr>
-      <w:r>
-        <w:t xml:space="preserve">For my event study model, I am largely relying on </w:t>
-      </w:r>
-      <w:hyperlink r:id="rId5" w:history="1">
-        <w:r>
-          <w:rPr>
-            <w:rStyle w:val="Hyperlink"/>
-          </w:rPr>
-          <w:t>this guide</w:t>
-        </w:r>
-      </w:hyperlink>
-      <w:r>
-        <w:t xml:space="preserve"> from the Princeton Library on how to construct one</w:t>
-      </w:r>
-      <w:r>
-        <w:t>.</w:t>
-      </w:r>
-      <w:r>
-        <w:t xml:space="preserve"> As with analysis 1, my goal is to see if EBITDA, Net Income, Liquidity, and Return on Equity growth is sustained or statistically significant pre and post IPO on a per company basis.</w:t>
-      </w:r>
-      <w:r>
-        <w:t xml:space="preserve"> As of last week, I was able to complete estimation for normal performance, calculated abnormal and cumulative abnormal returns, and then tested for significance. After completing my initial analysis on GoDaddy, I abstract further and </w:t>
-      </w:r>
-      <w:r>
-        <w:t>generalize my model to work for each of the PE companies.</w:t>
-      </w:r>
-    </w:p>
-    <w:p>
-      <w:pPr>
-        <w:rPr>
-          <w:b/>
-          <w:bCs/>
-        </w:rPr>
-      </w:pPr>
-      <w:r>
-        <w:rPr>
-          <w:b/>
-          <w:bCs/>
-        </w:rPr>
-        <w:t>Steps</w:t>
-      </w:r>
-      <w:r>
-        <w:rPr>
-          <w:b/>
-          <w:bCs/>
-        </w:rPr>
-        <w:t xml:space="preserve"> completed this week</w:t>
-      </w:r>
-      <w:r>
-        <w:rPr>
-          <w:b/>
-          <w:bCs/>
-        </w:rPr>
-        <w:t>:</w:t>
-      </w:r>
-    </w:p>
-    <w:p>
-      <w:pPr>
-        <w:pStyle w:val="Default"/>
-        <w:rPr>
-          <w:sz w:val="22"/>
-          <w:szCs w:val="22"/>
-        </w:rPr>
-      </w:pPr>
-      <w:r>
-        <w:rPr>
-          <w:b/>
-          <w:bCs/>
-          <w:sz w:val="22"/>
-          <w:szCs w:val="22"/>
-        </w:rPr>
-        <w:t xml:space="preserve">Estimating Normal Performance </w:t>
-      </w:r>
-    </w:p>
-    <w:p>
-      <w:r>
-        <w:t>Given the success I had with using the dependent variables in my propensity score estimations in Analysis 1, I decided to use the same regressors to construct the initial estimates of normal performance. Using the Linear Regression extension from the scikit-learn python package, I constructed my regression.</w:t>
-      </w:r>
-      <w:r>
-        <w:t xml:space="preserve"> Data for each company was split into two tables representing company financials within the estimation window that I train the OLS models on and the event window that I use for predictions and testing.</w:t>
-      </w:r>
-    </w:p>
-    <w:p>
-      <w:r>
-        <w:t>I decided to repeat the estimation of normal performance in favor of a different python package. I realized that the linear regression model that I was previously using was not giving me accurate predictions of the tested variables. Instead, I went in the direction of using a simple OLS-based regression that seemed to have much better results.</w:t>
-      </w:r>
-    </w:p>
-    <w:p>
-      <w:pPr>
-        <w:rPr>
-          <w:b/>
-          <w:bCs/>
-        </w:rPr>
-      </w:pPr>
-      <w:r>
-        <w:rPr>
-          <w:b/>
-          <w:bCs/>
-        </w:rPr>
-        <w:t xml:space="preserve">Calculating </w:t>
-      </w:r>
-      <w:r>
-        <w:rPr>
-          <w:b/>
-          <w:bCs/>
-        </w:rPr>
-        <w:t>A</w:t>
-      </w:r>
-      <w:r>
-        <w:rPr>
-          <w:b/>
-          <w:bCs/>
-        </w:rPr>
-        <w:t xml:space="preserve">bnormal and </w:t>
-      </w:r>
-      <w:r>
-        <w:rPr>
-          <w:b/>
-          <w:bCs/>
-        </w:rPr>
-        <w:t>C</w:t>
-      </w:r>
-      <w:r>
-        <w:rPr>
-          <w:b/>
-          <w:bCs/>
-        </w:rPr>
-        <w:t xml:space="preserve">umulative </w:t>
-      </w:r>
-      <w:r>
-        <w:rPr>
-          <w:b/>
-          <w:bCs/>
-        </w:rPr>
-        <w:t>A</w:t>
-      </w:r>
-      <w:r>
-        <w:rPr>
-          <w:b/>
-          <w:bCs/>
-        </w:rPr>
-        <w:t xml:space="preserve">bnormal </w:t>
-      </w:r>
-      <w:r>
-        <w:rPr>
-          <w:b/>
-          <w:bCs/>
-        </w:rPr>
-        <w:t>G</w:t>
-      </w:r>
-      <w:r>
-        <w:rPr>
-          <w:b/>
-          <w:bCs/>
-        </w:rPr>
-        <w:t>rowth</w:t>
-      </w:r>
-    </w:p>
-    <w:p>
-      <w:r>
-        <w:t>Once normal performance was calculat</w:t>
-      </w:r>
-      <w:r>
-        <w:t>ed app</w:t>
-      </w:r>
-      <w:r>
-        <w:t>ropriately for each of the tested variables</w:t>
-      </w:r>
-      <w:r>
-        <w:t xml:space="preserve">, I compared these predicted values to the actual performance in the event window by taking the difference of these values. </w:t>
-      </w:r>
-    </w:p>
-    <w:p/>
-    <w:p>
-      <w:pPr>
-        <w:rPr>
-          <w:b/>
-          <w:bCs/>
-        </w:rPr>
-      </w:pPr>
-      <w:r>
-        <w:rPr>
-          <w:b/>
-          <w:bCs/>
-        </w:rPr>
-        <w:t xml:space="preserve">Testing for </w:t>
-      </w:r>
-      <w:r>
-        <w:rPr>
-          <w:b/>
-          <w:bCs/>
-        </w:rPr>
-        <w:t>S</w:t>
-      </w:r>
-      <w:r>
-        <w:rPr>
-          <w:b/>
-          <w:bCs/>
-        </w:rPr>
-        <w:t>ignificance</w:t>
-      </w:r>
-    </w:p>
-    <w:p>
-      <w:r>
-        <w:t xml:space="preserve">After the difference between my predictions and actual growth within the event window were calculated, </w:t>
-      </w:r>
-      <w:r>
-        <w:t>I was able to test for statistical significance for the company performance variables using a one-sample, two-sided t-test to see if actual estimates differ statistically from what was predicted from the OLS models. The test for each company variable is of the form:</w:t>
-      </w:r>
-      <w:r>
-        <w:br/>
-      </w:r>
-      <m:oMathPara>
-        <m:oMath>
-          <m:r>
-            <w:rPr>
-              <w:rFonts w:ascii="Cambria Math" w:hAnsi="Cambria Math"/>
-              <w:sz w:val="28"/>
-              <w:szCs w:val="28"/>
-            </w:rPr>
-            <m:t>t=</m:t>
-          </m:r>
-          <m:f>
-            <m:fPr>
-              <m:ctrlPr>
-                <w:rPr>
-                  <w:rFonts w:ascii="Cambria Math" w:hAnsi="Cambria Math"/>
-                  <w:i/>
-                  <w:sz w:val="28"/>
-                  <w:szCs w:val="28"/>
-                </w:rPr>
-              </m:ctrlPr>
-            </m:fPr>
-            <m:num>
-              <m:r>
-                <w:rPr>
-                  <w:rFonts w:ascii="Cambria Math" w:hAnsi="Cambria Math"/>
-                  <w:sz w:val="28"/>
-                  <w:szCs w:val="28"/>
-                </w:rPr>
-                <m:t>E[D]</m:t>
-              </m:r>
-            </m:num>
-            <m:den>
-              <m:f>
-                <m:fPr>
-                  <m:ctrlPr>
-                    <w:rPr>
-                      <w:rFonts w:ascii="Cambria Math" w:hAnsi="Cambria Math"/>
-                      <w:i/>
-                      <w:sz w:val="28"/>
-                      <w:szCs w:val="28"/>
-                    </w:rPr>
-                  </m:ctrlPr>
-                </m:fPr>
-                <m:num>
-                  <m:r>
-                    <w:rPr>
-                      <w:rFonts w:ascii="Cambria Math" w:hAnsi="Cambria Math"/>
-                      <w:sz w:val="28"/>
-                      <w:szCs w:val="28"/>
-                    </w:rPr>
-                    <m:t>σ(</m:t>
-                  </m:r>
-                  <m:r>
-                    <w:rPr>
-                      <w:rFonts w:ascii="Cambria Math" w:hAnsi="Cambria Math"/>
-                      <w:sz w:val="28"/>
-                      <w:szCs w:val="28"/>
-                    </w:rPr>
-                    <m:t>D</m:t>
-                  </m:r>
-                  <m:r>
-                    <w:rPr>
-                      <w:rFonts w:ascii="Cambria Math" w:hAnsi="Cambria Math"/>
-                      <w:sz w:val="28"/>
-                      <w:szCs w:val="28"/>
-                    </w:rPr>
-                    <m:t>)</m:t>
-                  </m:r>
-                </m:num>
-                <m:den>
-                  <m:sSup>
-                    <m:sSupPr>
-                      <m:ctrlPr>
-                        <w:rPr>
-                          <w:rFonts w:ascii="Cambria Math" w:hAnsi="Cambria Math"/>
-                          <w:i/>
-                          <w:sz w:val="28"/>
-                          <w:szCs w:val="28"/>
-                        </w:rPr>
-                      </m:ctrlPr>
-                    </m:sSupPr>
-                    <m:e>
-                      <m:r>
-                        <w:rPr>
-                          <w:rFonts w:ascii="Cambria Math" w:hAnsi="Cambria Math"/>
-                          <w:sz w:val="28"/>
-                          <w:szCs w:val="28"/>
-                        </w:rPr>
-                        <m:t>n</m:t>
-                      </m:r>
-                    </m:e>
-                    <m:sup>
-                      <m:r>
-                        <w:rPr>
-                          <w:rFonts w:ascii="Cambria Math" w:hAnsi="Cambria Math"/>
-                          <w:sz w:val="28"/>
-                          <w:szCs w:val="28"/>
-                        </w:rPr>
-                        <m:t>2</m:t>
-                      </m:r>
-                    </m:sup>
-                  </m:sSup>
-                </m:den>
-              </m:f>
-            </m:den>
-          </m:f>
-        </m:oMath>
-      </m:oMathPara>
-    </w:p>
-    <w:p>
-      <w:r>
-        <w:t>Where d is the list of differences and n is the length of the list of differences.</w:t>
-      </w:r>
-    </w:p>
-    <w:p>
-      <w:pPr>
-        <w:rPr>
-          <w:b/>
-          <w:bCs/>
-        </w:rPr>
-      </w:pPr>
-      <w:r>
-        <w:rPr>
-          <w:b/>
-          <w:bCs/>
-        </w:rPr>
-        <w:br/>
-        <w:t xml:space="preserve">Generalizing the </w:t>
-      </w:r>
-      <w:r>
-        <w:rPr>
-          <w:b/>
-          <w:bCs/>
-        </w:rPr>
-        <w:t>M</w:t>
-      </w:r>
-      <w:r>
-        <w:rPr>
-          <w:b/>
-          <w:bCs/>
-        </w:rPr>
-        <w:t xml:space="preserve">odel for </w:t>
-      </w:r>
-      <w:r>
-        <w:rPr>
-          <w:b/>
-          <w:bCs/>
-        </w:rPr>
-        <w:t>A</w:t>
-      </w:r>
-      <w:r>
-        <w:rPr>
-          <w:b/>
-          <w:bCs/>
-        </w:rPr>
-        <w:t xml:space="preserve">ll </w:t>
-      </w:r>
-      <w:r>
-        <w:rPr>
-          <w:b/>
-          <w:bCs/>
-        </w:rPr>
-        <w:t>C</w:t>
-      </w:r>
-      <w:r>
-        <w:rPr>
-          <w:b/>
-          <w:bCs/>
-        </w:rPr>
-        <w:t>ompanies</w:t>
-      </w:r>
-    </w:p>
-    <w:p>
-      <w:r>
-        <w:lastRenderedPageBreak/>
-        <w:t xml:space="preserve">One thing of significant note during this phase was that I filtered companies that did not have enough years of financial data to compute. I eliminated companies that did not have three years of company financials pre-IPO so that I could make more accurate OLS models, </w:t>
-      </w:r>
-      <w:r>
-        <w:t>and</w:t>
-      </w:r>
-      <w:r>
-        <w:t xml:space="preserve"> eliminated companies that were missing data fields for several of the financial variables I’m regressing on. This ended up limiting my sample size from 124 to 54.</w:t>
-      </w:r>
-    </w:p>
-    <w:p/>
-    <w:p>
-      <w:pPr>
-        <w:rPr>
-          <w:b/>
-          <w:bCs/>
-        </w:rPr>
-      </w:pPr>
-      <w:r>
-        <w:rPr>
-          <w:b/>
-          <w:bCs/>
-        </w:rPr>
-        <w:t>Results</w:t>
-      </w:r>
-    </w:p>
-    <w:p>
-      <w:r>
-        <w:t xml:space="preserve">Once I had t-tests for each company, the next step was compiling them into a histogram. By doing so, I intend to see how the t-tests are distributed for the companies tested. For the most part, significance for variables tested seems normally distributed. </w:t>
-      </w:r>
-    </w:p>
-    <w:p>
-      <w:r>
-        <w:rPr>
-          <w:b/>
-          <w:bCs/>
-        </w:rPr>
-        <w:t xml:space="preserve">Question: </w:t>
-      </w:r>
-      <w:r>
-        <w:t>Can I run an additional one sample t-test with the compiled company t-tests to see if, on average, the performance of the companies is statistica</w:t>
-      </w:r>
-      <w:r>
-        <w:t>lly significant?</w:t>
-      </w:r>
-    </w:p>
-    <w:p/>
-    <w:p>
-      <w:r>
-        <w:rPr>
-          <w:b/>
-          <w:bCs/>
-          <w:noProof/>
-        </w:rPr>
+        <w:t>Review Feedback and implement changes into next draft for review</w:t>
+      </w:r>
+    </w:p>
+    <w:p>
+      <w:pPr>
+        <w:pStyle w:val="ListParagraph"/>
+        <w:numPr>
+          <w:ilvl w:val="0"/>
+          <w:numId w:val="3"/>
+        </w:numPr>
+        <w:rPr>
+          <w:b/>
+          <w:bCs/>
+        </w:rPr>
+      </w:pPr>
+      <w:r>
+        <w:rPr>
+          <w:b/>
+          <w:bCs/>
+        </w:rPr>
+        <w:t>Further modularizing the code so that others may copy my results</w:t>
+      </w:r>
+    </w:p>
+    <w:p>
+      <w:pPr>
+        <w:pStyle w:val="ListParagraph"/>
+        <w:numPr>
+          <w:ilvl w:val="0"/>
+          <w:numId w:val="3"/>
+        </w:numPr>
+        <w:rPr>
+          <w:b/>
+          <w:bCs/>
+        </w:rPr>
+      </w:pPr>
+      <w:r>
+        <w:rPr>
+          <w:b/>
+          <w:bCs/>
+        </w:rPr>
+        <w:t>Eliminating any potential multicollinearities in the model</w:t>
+      </w:r>
+    </w:p>
+    <w:p>
+      <w:r>
+        <w:t>As shown below</w:t>
+      </w:r>
+      <w:r>
+        <w:t xml:space="preserve"> in the summary table</w:t>
+      </w:r>
+      <w:r>
+        <w:t xml:space="preserve">, the initial predictors that I have used to calculate propensity scores could potentially have some multicollinearity issues in the model. For example, I use columns ‘Revenue’ and ‘Valuation/Revenue’ as two of the predictors that I use to calculate propensity scores. </w:t>
+      </w:r>
+      <w:r>
+        <w:t>As we can see in the covariance matrix, this doesn’t seem to be too much of an issue given the fact that on initial view, none of the variables are perfectly collinear.</w:t>
+      </w:r>
+    </w:p>
+    <w:p>
+      <w:r>
+        <w:t xml:space="preserve">Of note as well in the table below is the fact that </w:t>
+      </w:r>
+      <w:r>
+        <w:t>some of the 50</w:t>
+      </w:r>
+      <w:r>
+        <w:rPr>
+          <w:vertAlign w:val="superscript"/>
+        </w:rPr>
+        <w:t>th</w:t>
+      </w:r>
+      <w:r>
+        <w:t xml:space="preserve"> percentile variable data is equivalent to the 75</w:t>
+      </w:r>
+      <w:r>
+        <w:rPr>
+          <w:vertAlign w:val="superscript"/>
+        </w:rPr>
+        <w:t>th</w:t>
+      </w:r>
+      <w:r>
+        <w:t xml:space="preserve"> percentile data. This was because many of the variables used in the deal table with IPO information had several missing datapoints. To account for this, I filled in missing datapoints with median values. Upon inspecting the summary table it has become evident that some of these columns are missing so much data that it is practically infeasible to use them as accurate predictors. </w:t>
+      </w:r>
+    </w:p>
+    <w:p>
+      <w:r>
+        <w:t>My solution to this, which I will have ready in a few days time, it to exclusively rely on company financial information from the timeseries table that I also have access to and use that information to perform the logistic regression on.</w:t>
+      </w:r>
+    </w:p>
+    <w:p>
+      <w:pPr>
+        <w:jc w:val="center"/>
+        <w:rPr>
+          <w:b/>
+          <w:bCs/>
+        </w:rPr>
+      </w:pPr>
+      <w:r>
+        <w:rPr>
+          <w:b/>
+          <w:bCs/>
+        </w:rPr>
+        <w:t>Summary Table of predictor variables used in the propensity score regression</w:t>
+      </w:r>
+    </w:p>
+    <w:p>
+      <w:r>
         <w:drawing>
-          <wp:inline distT="0" distB="0" distL="0" distR="0" wp14:anchorId="59ABCF43" wp14:editId="1521707A">
-            <wp:extent cx="5943600" cy="3811905"/>
-            <wp:effectExtent l="0" t="0" r="0" b="0"/>
-            <wp:docPr id="280251160" name="Picture 1" descr="A graph of a graph&#10;&#10;Description automatically generated with medium confidence"/>
+          <wp:inline distT="0" distB="0" distL="0" distR="0" wp14:anchorId="0BBA6267" wp14:editId="7609945C">
+            <wp:extent cx="5905500" cy="3654975"/>
+            <wp:effectExtent l="0" t="0" r="0" b="3175"/>
+            <wp:docPr id="1876678610" name="Picture 1" descr="A table of numbers and symbols&#10;&#10;Description automatically generated"/>
             <wp:cNvGraphicFramePr>
               <a:graphicFrameLocks xmlns:a="http://schemas.openxmlformats.org/drawingml/2006/main" noChangeAspect="1"/>
             </wp:cNvGraphicFramePr>
@@ -577,17 +238,11 @@
               <a:graphicData uri="http://schemas.openxmlformats.org/drawingml/2006/picture">
                 <pic:pic xmlns:pic="http://schemas.openxmlformats.org/drawingml/2006/picture">
                   <pic:nvPicPr>
-                    <pic:cNvPr id="280251160" name="Picture 1" descr="A graph of a graph&#10;&#10;Description automatically generated with medium confidence"/>
+                    <pic:cNvPr id="1876678610" name="Picture 1" descr="A table of numbers and symbols&#10;&#10;Description automatically generated"/>
                     <pic:cNvPicPr/>
                   </pic:nvPicPr>
                   <pic:blipFill>
-                    <a:blip r:embed="rId6">
-                      <a:extLst>
-                        <a:ext uri="{28A0092B-C50C-407E-A947-70E740481C1C}">
-                          <a14:useLocalDpi xmlns:a14="http://schemas.microsoft.com/office/drawing/2010/main" val="0"/>
-                        </a:ext>
-                      </a:extLst>
-                    </a:blip>
+                    <a:blip r:embed="rId5"/>
                     <a:stretch>
                       <a:fillRect/>
                     </a:stretch>
@@ -595,7 +250,7 @@
                   <pic:spPr>
                     <a:xfrm>
                       <a:off x="0" y="0"/>
-                      <a:ext cx="5943600" cy="3811905"/>
+                      <a:ext cx="5906985" cy="3655894"/>
                     </a:xfrm>
                     <a:prstGeom prst="rect">
                       <a:avLst/>
@@ -610,23 +265,28 @@
     </w:p>
     <w:p>
       <w:pPr>
-        <w:rPr>
-          <w:b/>
-          <w:bCs/>
-        </w:rPr>
-      </w:pPr>
-      <w:r>
-        <w:rPr>
-          <w:b/>
-          <w:bCs/>
-          <w:noProof/>
+        <w:jc w:val="center"/>
+        <w:rPr>
+          <w:b/>
+          <w:bCs/>
+        </w:rPr>
+      </w:pPr>
+      <w:r>
+        <w:rPr>
+          <w:b/>
+          <w:bCs/>
         </w:rPr>
         <w:lastRenderedPageBreak/>
+        <w:t>Covariance Matrix of predictor variables</w:t>
+      </w:r>
+    </w:p>
+    <w:p>
+      <w:r>
         <w:drawing>
-          <wp:inline distT="0" distB="0" distL="0" distR="0" wp14:anchorId="58A0E49B" wp14:editId="2DA22C2F">
-            <wp:extent cx="5943600" cy="3894455"/>
-            <wp:effectExtent l="0" t="0" r="0" b="7620"/>
-            <wp:docPr id="1974959067" name="Picture 2" descr="A graph of a graph&#10;&#10;Description automatically generated"/>
+          <wp:inline distT="0" distB="0" distL="0" distR="0" wp14:anchorId="744593A0" wp14:editId="27A16B49">
+            <wp:extent cx="5943600" cy="2077085"/>
+            <wp:effectExtent l="0" t="0" r="0" b="0"/>
+            <wp:docPr id="1621339755" name="Picture 1" descr="A screenshot of a computer screen&#10;&#10;Description automatically generated"/>
             <wp:cNvGraphicFramePr>
               <a:graphicFrameLocks xmlns:a="http://schemas.openxmlformats.org/drawingml/2006/main" noChangeAspect="1"/>
             </wp:cNvGraphicFramePr>
@@ -634,17 +294,11 @@
               <a:graphicData uri="http://schemas.openxmlformats.org/drawingml/2006/picture">
                 <pic:pic xmlns:pic="http://schemas.openxmlformats.org/drawingml/2006/picture">
                   <pic:nvPicPr>
-                    <pic:cNvPr id="1974959067" name="Picture 2" descr="A graph of a graph&#10;&#10;Description automatically generated"/>
+                    <pic:cNvPr id="1621339755" name="Picture 1" descr="A screenshot of a computer screen&#10;&#10;Description automatically generated"/>
                     <pic:cNvPicPr/>
                   </pic:nvPicPr>
                   <pic:blipFill>
-                    <a:blip r:embed="rId7">
-                      <a:extLst>
-                        <a:ext uri="{28A0092B-C50C-407E-A947-70E740481C1C}">
-                          <a14:useLocalDpi xmlns:a14="http://schemas.microsoft.com/office/drawing/2010/main" val="0"/>
-                        </a:ext>
-                      </a:extLst>
-                    </a:blip>
+                    <a:blip r:embed="rId6"/>
                     <a:stretch>
                       <a:fillRect/>
                     </a:stretch>
@@ -652,7 +306,7 @@
                   <pic:spPr>
                     <a:xfrm>
                       <a:off x="0" y="0"/>
-                      <a:ext cx="5943600" cy="3894455"/>
+                      <a:ext cx="5943600" cy="2077085"/>
                     </a:xfrm>
                     <a:prstGeom prst="rect">
                       <a:avLst/>
@@ -664,175 +318,341 @@
           </wp:inline>
         </w:drawing>
       </w:r>
-      <w:r>
-        <w:rPr>
-          <w:b/>
-          <w:bCs/>
-          <w:noProof/>
-        </w:rPr>
-        <w:drawing>
-          <wp:inline distT="0" distB="0" distL="0" distR="0" wp14:anchorId="33E48E05" wp14:editId="68B87057">
-            <wp:extent cx="5943600" cy="3818255"/>
-            <wp:effectExtent l="0" t="0" r="0" b="0"/>
-            <wp:docPr id="1134627845" name="Picture 3" descr="A graph of a graph&#10;&#10;Description automatically generated with medium confidence"/>
-            <wp:cNvGraphicFramePr>
-              <a:graphicFrameLocks xmlns:a="http://schemas.openxmlformats.org/drawingml/2006/main" noChangeAspect="1"/>
-            </wp:cNvGraphicFramePr>
-            <a:graphic xmlns:a="http://schemas.openxmlformats.org/drawingml/2006/main">
-              <a:graphicData uri="http://schemas.openxmlformats.org/drawingml/2006/picture">
-                <pic:pic xmlns:pic="http://schemas.openxmlformats.org/drawingml/2006/picture">
-                  <pic:nvPicPr>
-                    <pic:cNvPr id="1134627845" name="Picture 3" descr="A graph of a graph&#10;&#10;Description automatically generated with medium confidence"/>
-                    <pic:cNvPicPr/>
-                  </pic:nvPicPr>
-                  <pic:blipFill>
-                    <a:blip r:embed="rId8">
-                      <a:extLst>
-                        <a:ext uri="{28A0092B-C50C-407E-A947-70E740481C1C}">
-                          <a14:useLocalDpi xmlns:a14="http://schemas.microsoft.com/office/drawing/2010/main" val="0"/>
-                        </a:ext>
-                      </a:extLst>
-                    </a:blip>
-                    <a:stretch>
-                      <a:fillRect/>
-                    </a:stretch>
-                  </pic:blipFill>
-                  <pic:spPr>
-                    <a:xfrm>
-                      <a:off x="0" y="0"/>
-                      <a:ext cx="5943600" cy="3818255"/>
-                    </a:xfrm>
-                    <a:prstGeom prst="rect">
-                      <a:avLst/>
-                    </a:prstGeom>
-                  </pic:spPr>
-                </pic:pic>
-              </a:graphicData>
-            </a:graphic>
-          </wp:inline>
-        </w:drawing>
-      </w:r>
-      <w:r>
-        <w:rPr>
-          <w:b/>
-          <w:bCs/>
-          <w:noProof/>
-        </w:rPr>
+    </w:p>
+    <w:p>
+      <w:pPr>
+        <w:rPr>
+          <w:b/>
+          <w:bCs/>
+        </w:rPr>
+      </w:pPr>
+      <w:r>
+        <w:rPr>
+          <w:b/>
+          <w:bCs/>
+        </w:rPr>
+        <w:t>Questions to address during the check</w:t>
+      </w:r>
+      <w:r>
+        <w:rPr>
+          <w:b/>
+          <w:bCs/>
+        </w:rPr>
+        <w:t>-</w:t>
+      </w:r>
+      <w:r>
+        <w:rPr>
+          <w:b/>
+          <w:bCs/>
+        </w:rPr>
+        <w:t>in</w:t>
+      </w:r>
+    </w:p>
+    <w:p>
+      <w:pPr>
+        <w:spacing w:after="0" w:line="240" w:lineRule="auto"/>
+        <w:rPr>
+          <w:rFonts w:ascii="Times New Roman" w:eastAsia="Times New Roman" w:hAnsi="Times New Roman" w:cs="Times New Roman"/>
+          <w:kern w:val="0"/>
+          <w:sz w:val="24"/>
+          <w:szCs w:val="24"/>
+          <w14:ligatures w14:val="none"/>
+        </w:rPr>
+      </w:pPr>
+      <w:r>
+        <w:rPr>
+          <w:rFonts w:ascii="Times New Roman" w:eastAsia="Times New Roman" w:hAnsi="Times New Roman" w:cs="Times New Roman"/>
+          <w:kern w:val="0"/>
+          <w:sz w:val="24"/>
+          <w:szCs w:val="24"/>
+          <w14:ligatures w14:val="none"/>
+        </w:rPr>
+        <w:t>- In the notebook I provided, I tried to modularize my code to make the logic easier to understand for others to review and replicate my results. Would it be helpful to include a section for each of the analyses regarding the different functions that I define and what each of them is supposed to do?</w:t>
+      </w:r>
+    </w:p>
+    <w:p>
+      <w:pPr>
+        <w:spacing w:after="0" w:line="240" w:lineRule="auto"/>
+        <w:rPr>
+          <w:rFonts w:ascii="Times New Roman" w:eastAsia="Times New Roman" w:hAnsi="Times New Roman" w:cs="Times New Roman"/>
+          <w:kern w:val="0"/>
+          <w:sz w:val="24"/>
+          <w:szCs w:val="24"/>
+          <w14:ligatures w14:val="none"/>
+        </w:rPr>
+      </w:pPr>
+      <w:r>
+        <w:rPr>
+          <w:rFonts w:ascii="Times New Roman" w:eastAsia="Times New Roman" w:hAnsi="Times New Roman" w:cs="Times New Roman"/>
+          <w:kern w:val="0"/>
+          <w:sz w:val="24"/>
+          <w:szCs w:val="24"/>
+          <w14:ligatures w14:val="none"/>
+        </w:rPr>
+        <w:t>- My literary review is heavily tailored toward how I can add to the existing dialogue of private equity outcomes through my first analysis. Should I update my review to further include existing literature relating to the event study (analysis 2) as well?</w:t>
+      </w:r>
+    </w:p>
+    <w:p>
+      <w:pPr>
+        <w:spacing w:after="0" w:line="240" w:lineRule="auto"/>
+        <w:rPr>
+          <w:rFonts w:ascii="Times New Roman" w:eastAsia="Times New Roman" w:hAnsi="Times New Roman" w:cs="Times New Roman"/>
+          <w:kern w:val="0"/>
+          <w:sz w:val="24"/>
+          <w:szCs w:val="24"/>
+          <w14:ligatures w14:val="none"/>
+        </w:rPr>
+      </w:pPr>
+      <w:r>
+        <w:rPr>
+          <w:rFonts w:ascii="Times New Roman" w:eastAsia="Times New Roman" w:hAnsi="Times New Roman" w:cs="Times New Roman"/>
+          <w:kern w:val="0"/>
+          <w:sz w:val="24"/>
+          <w:szCs w:val="24"/>
+          <w14:ligatures w14:val="none"/>
+        </w:rPr>
+        <w:t>- Would it be helpful to go into more detail regarding the covariates (X's) that I use for each one of the models I build in the paper?</w:t>
+      </w:r>
+    </w:p>
+    <w:p>
+      <w:pPr>
+        <w:spacing w:after="0" w:line="240" w:lineRule="auto"/>
+        <w:rPr>
+          <w:rFonts w:ascii="Times New Roman" w:eastAsia="Times New Roman" w:hAnsi="Times New Roman" w:cs="Times New Roman"/>
+          <w:kern w:val="0"/>
+          <w:sz w:val="24"/>
+          <w:szCs w:val="24"/>
+          <w14:ligatures w14:val="none"/>
+        </w:rPr>
+      </w:pPr>
+      <w:r>
+        <w:rPr>
+          <w:rFonts w:ascii="Times New Roman" w:eastAsia="Times New Roman" w:hAnsi="Times New Roman" w:cs="Times New Roman"/>
+          <w:kern w:val="0"/>
+          <w:sz w:val="24"/>
+          <w:szCs w:val="24"/>
+          <w14:ligatures w14:val="none"/>
+        </w:rPr>
+        <w:t>- Do you have any time this week to meet? I have a few more questions I would like to ask you in person so that I can turn around another draft for your review quickly while you review the first.</w:t>
+      </w:r>
+    </w:p>
+    <w:p>
+      <w:pPr>
+        <w:spacing w:after="0" w:line="240" w:lineRule="auto"/>
+        <w:rPr>
+          <w:rFonts w:ascii="Times New Roman" w:eastAsia="Times New Roman" w:hAnsi="Times New Roman" w:cs="Times New Roman"/>
+          <w:kern w:val="0"/>
+          <w:sz w:val="24"/>
+          <w:szCs w:val="24"/>
+          <w14:ligatures w14:val="none"/>
+        </w:rPr>
+      </w:pPr>
+      <w:r>
+        <w:rPr>
+          <w:rFonts w:ascii="Times New Roman" w:eastAsia="Times New Roman" w:hAnsi="Times New Roman" w:cs="Times New Roman"/>
+          <w:kern w:val="0"/>
+          <w:sz w:val="24"/>
+          <w:szCs w:val="24"/>
+          <w14:ligatures w14:val="none"/>
+        </w:rPr>
+        <w:t xml:space="preserve">- How will you </w:t>
+      </w:r>
+      <w:r>
+        <w:rPr>
+          <w:rFonts w:ascii="Times New Roman" w:eastAsia="Times New Roman" w:hAnsi="Times New Roman" w:cs="Times New Roman"/>
+          <w:kern w:val="0"/>
+          <w:sz w:val="24"/>
+          <w:szCs w:val="24"/>
+          <w14:ligatures w14:val="none"/>
+        </w:rPr>
+        <w:t>review</w:t>
+      </w:r>
+      <w:r>
+        <w:rPr>
+          <w:rFonts w:ascii="Times New Roman" w:eastAsia="Times New Roman" w:hAnsi="Times New Roman" w:cs="Times New Roman"/>
+          <w:kern w:val="0"/>
+          <w:sz w:val="24"/>
+          <w:szCs w:val="24"/>
+          <w14:ligatures w14:val="none"/>
+        </w:rPr>
+        <w:t xml:space="preserve"> the paper once it is due?</w:t>
+      </w:r>
+      <w:r>
+        <w:rPr>
+          <w:rFonts w:ascii="Times New Roman" w:eastAsia="Times New Roman" w:hAnsi="Times New Roman" w:cs="Times New Roman"/>
+          <w:kern w:val="0"/>
+          <w:sz w:val="24"/>
+          <w:szCs w:val="24"/>
+          <w14:ligatures w14:val="none"/>
+        </w:rPr>
+        <w:t xml:space="preserve"> How will I be graded?</w:t>
+      </w:r>
+    </w:p>
+    <w:p/>
+    <w:p>
+      <w:pPr>
+        <w:rPr>
+          <w:b/>
+          <w:bCs/>
+        </w:rPr>
+      </w:pPr>
+    </w:p>
+    <w:p>
+      <w:r>
+        <w:rPr>
+          <w:b/>
+          <w:bCs/>
+        </w:rPr>
+        <w:t xml:space="preserve">What I will focus on this upcoming week: </w:t>
+      </w:r>
+      <w:r>
+        <w:t>Finalizing the conclusion</w:t>
+      </w:r>
+      <w:r>
+        <w:t xml:space="preserve"> / formatting and</w:t>
+      </w:r>
+      <w:r>
+        <w:t xml:space="preserve"> implementing advisor feedback into the paper</w:t>
+      </w:r>
+    </w:p>
+    <w:p/>
+    <w:p/>
+    <w:p>
+      <w:r>
+        <w:t>More information on the Princeton university resources</w:t>
+      </w:r>
+    </w:p>
+    <w:p/>
+    <w:p>
+      <w:r>
+        <w:t>Talking much more about data cleaning and what exactly were the steps that atI took in ordcet to get to where I am</w:t>
+      </w:r>
+    </w:p>
+    <w:p/>
+    <w:p>
+      <w:r>
+        <w:t>Talk about significance in later years of the research</w:t>
+      </w:r>
+    </w:p>
+    <w:p>
+      <w:r>
         <w:lastRenderedPageBreak/>
-        <w:drawing>
-          <wp:inline distT="0" distB="0" distL="0" distR="0" wp14:anchorId="38C8ED36" wp14:editId="2D6EF683">
-            <wp:extent cx="5943600" cy="3847465"/>
-            <wp:effectExtent l="0" t="0" r="0" b="635"/>
-            <wp:docPr id="1178216290" name="Picture 4" descr="A graph of growth in a graph&#10;&#10;Description automatically generated"/>
-            <wp:cNvGraphicFramePr>
-              <a:graphicFrameLocks xmlns:a="http://schemas.openxmlformats.org/drawingml/2006/main" noChangeAspect="1"/>
-            </wp:cNvGraphicFramePr>
-            <a:graphic xmlns:a="http://schemas.openxmlformats.org/drawingml/2006/main">
-              <a:graphicData uri="http://schemas.openxmlformats.org/drawingml/2006/picture">
-                <pic:pic xmlns:pic="http://schemas.openxmlformats.org/drawingml/2006/picture">
-                  <pic:nvPicPr>
-                    <pic:cNvPr id="1178216290" name="Picture 4" descr="A graph of growth in a graph&#10;&#10;Description automatically generated"/>
-                    <pic:cNvPicPr/>
-                  </pic:nvPicPr>
-                  <pic:blipFill>
-                    <a:blip r:embed="rId9">
-                      <a:extLst>
-                        <a:ext uri="{28A0092B-C50C-407E-A947-70E740481C1C}">
-                          <a14:useLocalDpi xmlns:a14="http://schemas.microsoft.com/office/drawing/2010/main" val="0"/>
-                        </a:ext>
-                      </a:extLst>
-                    </a:blip>
-                    <a:stretch>
-                      <a:fillRect/>
-                    </a:stretch>
-                  </pic:blipFill>
-                  <pic:spPr>
-                    <a:xfrm>
-                      <a:off x="0" y="0"/>
-                      <a:ext cx="5943600" cy="3847465"/>
-                    </a:xfrm>
-                    <a:prstGeom prst="rect">
-                      <a:avLst/>
-                    </a:prstGeom>
-                  </pic:spPr>
-                </pic:pic>
-              </a:graphicData>
-            </a:graphic>
-          </wp:inline>
-        </w:drawing>
-      </w:r>
-      <w:r>
-        <w:rPr>
-          <w:b/>
-          <w:bCs/>
-          <w:noProof/>
-        </w:rPr>
-        <w:drawing>
-          <wp:inline distT="0" distB="0" distL="0" distR="0" wp14:anchorId="1A6139E0" wp14:editId="5BFA45AC">
-            <wp:extent cx="5943600" cy="3797300"/>
-            <wp:effectExtent l="0" t="0" r="0" b="6350"/>
-            <wp:docPr id="2074850309" name="Picture 5" descr="A graph with blue bars&#10;&#10;Description automatically generated"/>
-            <wp:cNvGraphicFramePr>
-              <a:graphicFrameLocks xmlns:a="http://schemas.openxmlformats.org/drawingml/2006/main" noChangeAspect="1"/>
-            </wp:cNvGraphicFramePr>
-            <a:graphic xmlns:a="http://schemas.openxmlformats.org/drawingml/2006/main">
-              <a:graphicData uri="http://schemas.openxmlformats.org/drawingml/2006/picture">
-                <pic:pic xmlns:pic="http://schemas.openxmlformats.org/drawingml/2006/picture">
-                  <pic:nvPicPr>
-                    <pic:cNvPr id="2074850309" name="Picture 5" descr="A graph with blue bars&#10;&#10;Description automatically generated"/>
-                    <pic:cNvPicPr/>
-                  </pic:nvPicPr>
-                  <pic:blipFill>
-                    <a:blip r:embed="rId10">
-                      <a:extLst>
-                        <a:ext uri="{28A0092B-C50C-407E-A947-70E740481C1C}">
-                          <a14:useLocalDpi xmlns:a14="http://schemas.microsoft.com/office/drawing/2010/main" val="0"/>
-                        </a:ext>
-                      </a:extLst>
-                    </a:blip>
-                    <a:stretch>
-                      <a:fillRect/>
-                    </a:stretch>
-                  </pic:blipFill>
-                  <pic:spPr>
-                    <a:xfrm>
-                      <a:off x="0" y="0"/>
-                      <a:ext cx="5943600" cy="3797300"/>
-                    </a:xfrm>
-                    <a:prstGeom prst="rect">
-                      <a:avLst/>
-                    </a:prstGeom>
-                  </pic:spPr>
-                </pic:pic>
-              </a:graphicData>
-            </a:graphic>
-          </wp:inline>
-        </w:drawing>
-      </w:r>
-    </w:p>
-    <w:p>
-      <w:pPr>
-        <w:rPr>
-          <w:b/>
-          <w:bCs/>
-        </w:rPr>
-      </w:pPr>
-      <w:r>
-        <w:rPr>
-          <w:b/>
-          <w:bCs/>
-        </w:rPr>
-        <w:t>What I will focus on this upcoming week</w:t>
-      </w:r>
-      <w:r>
-        <w:rPr>
-          <w:b/>
-          <w:bCs/>
-        </w:rPr>
-        <w:t xml:space="preserve">: </w:t>
-      </w:r>
-      <w:r>
-        <w:t>Goal for next week is to submit somewhere near a first draft of the paper</w:t>
+        <w:t>Any more prediction on what the training models are is good</w:t>
+      </w:r>
+    </w:p>
+    <w:p/>
+    <w:p>
+      <w:r>
+        <w:t>Analysis 1</w:t>
+      </w:r>
+    </w:p>
+    <w:p>
+      <w:pPr>
+        <w:pStyle w:val="ListParagraph"/>
+        <w:numPr>
+          <w:ilvl w:val="0"/>
+          <w:numId w:val="5"/>
+        </w:numPr>
+        <w:rPr>
+          <w:b/>
+          <w:bCs/>
+        </w:rPr>
+      </w:pPr>
+      <w:r>
+        <w:rPr>
+          <w:b/>
+          <w:bCs/>
+        </w:rPr>
+        <w:t>Do more to provide a model of the world as to where</w:t>
+      </w:r>
+    </w:p>
+    <w:p>
+      <w:pPr>
+        <w:pStyle w:val="ListParagraph"/>
+        <w:numPr>
+          <w:ilvl w:val="0"/>
+          <w:numId w:val="5"/>
+        </w:numPr>
+        <w:rPr>
+          <w:b/>
+          <w:bCs/>
+        </w:rPr>
+      </w:pPr>
+      <w:r>
+        <w:rPr>
+          <w:b/>
+          <w:bCs/>
+        </w:rPr>
+        <w:t>More explanation on why these companies are able to produce cashflow better</w:t>
+      </w:r>
+    </w:p>
+    <w:p>
+      <w:pPr>
+        <w:pStyle w:val="ListParagraph"/>
+        <w:numPr>
+          <w:ilvl w:val="0"/>
+          <w:numId w:val="5"/>
+        </w:numPr>
+        <w:rPr>
+          <w:b/>
+          <w:bCs/>
+        </w:rPr>
+      </w:pPr>
+      <w:r>
+        <w:rPr>
+          <w:b/>
+          <w:bCs/>
+        </w:rPr>
+        <w:t>Generate more on which industries are able to do better with private equity treatment</w:t>
+      </w:r>
+    </w:p>
+    <w:p>
+      <w:pPr>
+        <w:rPr>
+          <w:b/>
+          <w:bCs/>
+        </w:rPr>
+      </w:pPr>
+      <w:r>
+        <w:rPr>
+          <w:b/>
+          <w:bCs/>
+        </w:rPr>
+        <w:t>Analysis 2</w:t>
+      </w:r>
+    </w:p>
+    <w:p>
+      <w:pPr>
+        <w:pStyle w:val="ListParagraph"/>
+        <w:numPr>
+          <w:ilvl w:val="0"/>
+          <w:numId w:val="5"/>
+        </w:numPr>
+        <w:rPr>
+          <w:b/>
+          <w:bCs/>
+        </w:rPr>
+      </w:pPr>
+      <w:r>
+        <w:rPr>
+          <w:b/>
+          <w:bCs/>
+        </w:rPr>
+        <w:t xml:space="preserve">Rewrite some of the findings of the analysis </w:t>
+      </w:r>
+      <w:r>
+        <w:rPr>
+          <w:b/>
+          <w:bCs/>
+        </w:rPr>
+        <w:t>to incorporate a one-sided t-test</w:t>
+      </w:r>
+      <w:r>
+        <w:rPr>
+          <w:b/>
+          <w:bCs/>
+        </w:rPr>
+        <w:t xml:space="preserve"> </w:t>
       </w:r>
     </w:p>
     <w:sectPr>
@@ -848,6 +668,120 @@
 <file path=word/numbering.xml><?xml version="1.0" encoding="utf-8"?>
 <w:numbering xmlns:wpc="http://schemas.microsoft.com/office/word/2010/wordprocessingCanvas" xmlns:cx="http://schemas.microsoft.com/office/drawing/2014/chartex" xmlns:cx1="http://schemas.microsoft.com/office/drawing/2015/9/8/chartex" xmlns:cx2="http://schemas.microsoft.com/office/drawing/2015/10/21/chartex" xmlns:cx3="http://schemas.microsoft.com/office/drawing/2016/5/9/chartex" xmlns:cx4="http://schemas.microsoft.com/office/drawing/2016/5/10/chartex" xmlns:cx5="http://schemas.microsoft.com/office/drawing/2016/5/11/chartex" xmlns:cx6="http://schemas.microsoft.com/office/drawing/2016/5/12/chartex" xmlns:cx7="http://schemas.microsoft.com/office/drawing/2016/5/13/chartex" xmlns:cx8="http://schemas.microsoft.com/office/drawing/2016/5/14/chartex" xmlns:mc="http://schemas.openxmlformats.org/markup-compatibility/2006" xmlns:aink="http://schemas.microsoft.com/office/drawing/2016/ink" xmlns:am3d="http://schemas.microsoft.com/office/drawing/2017/model3d" xmlns:o="urn:schemas-microsoft-com:office:office" xmlns:oel="http://schemas.microsoft.com/office/2019/extlst" xmlns:r="http://schemas.openxmlformats.org/officeDocument/2006/relationships" xmlns:m="http://schemas.openxmlformats.org/officeDocument/2006/math" xmlns:v="urn:schemas-microsoft-com:vml" xmlns:wp14="http://schemas.microsoft.com/office/word/2010/wordprocessingDrawing" xmlns:wp="http://schemas.openxmlformats.org/drawingml/2006/wordprocessingDrawing" xmlns:w10="urn:schemas-microsoft-com:office:word" xmlns:w="http://schemas.openxmlformats.org/wordprocessingml/2006/main" xmlns:w14="http://schemas.microsoft.com/office/word/2010/wordml" xmlns:w15="http://schemas.microsoft.com/office/word/2012/wordml" xmlns:w16cex="http://schemas.microsoft.com/office/word/2018/wordml/cex" xmlns:w16cid="http://schemas.microsoft.com/office/word/2016/wordml/cid" xmlns:w16="http://schemas.microsoft.com/office/word/2018/wordml" xmlns:w16sdtdh="http://schemas.microsoft.com/office/word/2020/wordml/sdtdatahash" xmlns:w16se="http://schemas.microsoft.com/office/word/2015/wordml/symex" xmlns:wpg="http://schemas.microsoft.com/office/word/2010/wordprocessingGroup" xmlns:wpi="http://schemas.microsoft.com/office/word/2010/wordprocessingInk" xmlns:wne="http://schemas.microsoft.com/office/word/2006/wordml" xmlns:wps="http://schemas.microsoft.com/office/word/2010/wordprocessingShape" mc:Ignorable="w14 w15 w16se w16cid w16 w16cex w16sdtdh wp14">
   <w:abstractNum w:abstractNumId="0" w15:restartNumberingAfterBreak="0">
+    <w:nsid w:val="049C7B93"/>
+    <w:multiLevelType w:val="hybridMultilevel"/>
+    <w:tmpl w:val="B09CCFAE"/>
+    <w:lvl w:ilvl="0" w:tplc="3662B65E">
+      <w:start w:val="1"/>
+      <w:numFmt w:val="bullet"/>
+      <w:lvlText w:val="-"/>
+      <w:lvlJc w:val="left"/>
+      <w:pPr>
+        <w:ind w:left="720" w:hanging="360"/>
+      </w:pPr>
+      <w:rPr>
+        <w:rFonts w:ascii="Calibri" w:eastAsiaTheme="minorHAnsi" w:hAnsi="Calibri" w:cs="Calibri" w:hint="default"/>
+        <w:b w:val="0"/>
+      </w:rPr>
+    </w:lvl>
+    <w:lvl w:ilvl="1" w:tplc="04090003" w:tentative="1">
+      <w:start w:val="1"/>
+      <w:numFmt w:val="bullet"/>
+      <w:lvlText w:val="o"/>
+      <w:lvlJc w:val="left"/>
+      <w:pPr>
+        <w:ind w:left="1440" w:hanging="360"/>
+      </w:pPr>
+      <w:rPr>
+        <w:rFonts w:ascii="Courier New" w:hAnsi="Courier New" w:cs="Courier New" w:hint="default"/>
+      </w:rPr>
+    </w:lvl>
+    <w:lvl w:ilvl="2" w:tplc="04090005" w:tentative="1">
+      <w:start w:val="1"/>
+      <w:numFmt w:val="bullet"/>
+      <w:lvlText w:val=""/>
+      <w:lvlJc w:val="left"/>
+      <w:pPr>
+        <w:ind w:left="2160" w:hanging="360"/>
+      </w:pPr>
+      <w:rPr>
+        <w:rFonts w:ascii="Wingdings" w:hAnsi="Wingdings" w:hint="default"/>
+      </w:rPr>
+    </w:lvl>
+    <w:lvl w:ilvl="3" w:tplc="04090001" w:tentative="1">
+      <w:start w:val="1"/>
+      <w:numFmt w:val="bullet"/>
+      <w:lvlText w:val=""/>
+      <w:lvlJc w:val="left"/>
+      <w:pPr>
+        <w:ind w:left="2880" w:hanging="360"/>
+      </w:pPr>
+      <w:rPr>
+        <w:rFonts w:ascii="Symbol" w:hAnsi="Symbol" w:hint="default"/>
+      </w:rPr>
+    </w:lvl>
+    <w:lvl w:ilvl="4" w:tplc="04090003" w:tentative="1">
+      <w:start w:val="1"/>
+      <w:numFmt w:val="bullet"/>
+      <w:lvlText w:val="o"/>
+      <w:lvlJc w:val="left"/>
+      <w:pPr>
+        <w:ind w:left="3600" w:hanging="360"/>
+      </w:pPr>
+      <w:rPr>
+        <w:rFonts w:ascii="Courier New" w:hAnsi="Courier New" w:cs="Courier New" w:hint="default"/>
+      </w:rPr>
+    </w:lvl>
+    <w:lvl w:ilvl="5" w:tplc="04090005" w:tentative="1">
+      <w:start w:val="1"/>
+      <w:numFmt w:val="bullet"/>
+      <w:lvlText w:val=""/>
+      <w:lvlJc w:val="left"/>
+      <w:pPr>
+        <w:ind w:left="4320" w:hanging="360"/>
+      </w:pPr>
+      <w:rPr>
+        <w:rFonts w:ascii="Wingdings" w:hAnsi="Wingdings" w:hint="default"/>
+      </w:rPr>
+    </w:lvl>
+    <w:lvl w:ilvl="6" w:tplc="04090001" w:tentative="1">
+      <w:start w:val="1"/>
+      <w:numFmt w:val="bullet"/>
+      <w:lvlText w:val=""/>
+      <w:lvlJc w:val="left"/>
+      <w:pPr>
+        <w:ind w:left="5040" w:hanging="360"/>
+      </w:pPr>
+      <w:rPr>
+        <w:rFonts w:ascii="Symbol" w:hAnsi="Symbol" w:hint="default"/>
+      </w:rPr>
+    </w:lvl>
+    <w:lvl w:ilvl="7" w:tplc="04090003" w:tentative="1">
+      <w:start w:val="1"/>
+      <w:numFmt w:val="bullet"/>
+      <w:lvlText w:val="o"/>
+      <w:lvlJc w:val="left"/>
+      <w:pPr>
+        <w:ind w:left="5760" w:hanging="360"/>
+      </w:pPr>
+      <w:rPr>
+        <w:rFonts w:ascii="Courier New" w:hAnsi="Courier New" w:cs="Courier New" w:hint="default"/>
+      </w:rPr>
+    </w:lvl>
+    <w:lvl w:ilvl="8" w:tplc="04090005" w:tentative="1">
+      <w:start w:val="1"/>
+      <w:numFmt w:val="bullet"/>
+      <w:lvlText w:val=""/>
+      <w:lvlJc w:val="left"/>
+      <w:pPr>
+        <w:ind w:left="6480" w:hanging="360"/>
+      </w:pPr>
+      <w:rPr>
+        <w:rFonts w:ascii="Wingdings" w:hAnsi="Wingdings" w:hint="default"/>
+      </w:rPr>
+    </w:lvl>
+  </w:abstractNum>
+  <w:abstractNum w:abstractNumId="1" w15:restartNumberingAfterBreak="0">
     <w:nsid w:val="201D2863"/>
     <w:multiLevelType w:val="hybridMultilevel"/>
     <w:tmpl w:val="435A5018"/>
@@ -959,7 +893,7 @@
       </w:rPr>
     </w:lvl>
   </w:abstractNum>
-  <w:abstractNum w:abstractNumId="1" w15:restartNumberingAfterBreak="0">
+  <w:abstractNum w:abstractNumId="2" w15:restartNumberingAfterBreak="0">
     <w:nsid w:val="34E03FA6"/>
     <w:multiLevelType w:val="hybridMultilevel"/>
     <w:tmpl w:val="E8AC99F4"/>
@@ -1071,7 +1005,96 @@
       </w:rPr>
     </w:lvl>
   </w:abstractNum>
-  <w:abstractNum w:abstractNumId="2" w15:restartNumberingAfterBreak="0">
+  <w:abstractNum w:abstractNumId="3" w15:restartNumberingAfterBreak="0">
+    <w:nsid w:val="59432A48"/>
+    <w:multiLevelType w:val="hybridMultilevel"/>
+    <w:tmpl w:val="E74CCAA2"/>
+    <w:lvl w:ilvl="0" w:tplc="04090011">
+      <w:start w:val="1"/>
+      <w:numFmt w:val="decimal"/>
+      <w:lvlText w:val="%1)"/>
+      <w:lvlJc w:val="left"/>
+      <w:pPr>
+        <w:ind w:left="720" w:hanging="360"/>
+      </w:pPr>
+      <w:rPr>
+        <w:rFonts w:hint="default"/>
+      </w:rPr>
+    </w:lvl>
+    <w:lvl w:ilvl="1" w:tplc="04090019" w:tentative="1">
+      <w:start w:val="1"/>
+      <w:numFmt w:val="lowerLetter"/>
+      <w:lvlText w:val="%2."/>
+      <w:lvlJc w:val="left"/>
+      <w:pPr>
+        <w:ind w:left="1440" w:hanging="360"/>
+      </w:pPr>
+    </w:lvl>
+    <w:lvl w:ilvl="2" w:tplc="0409001B" w:tentative="1">
+      <w:start w:val="1"/>
+      <w:numFmt w:val="lowerRoman"/>
+      <w:lvlText w:val="%3."/>
+      <w:lvlJc w:val="right"/>
+      <w:pPr>
+        <w:ind w:left="2160" w:hanging="180"/>
+      </w:pPr>
+    </w:lvl>
+    <w:lvl w:ilvl="3" w:tplc="0409000F" w:tentative="1">
+      <w:start w:val="1"/>
+      <w:numFmt w:val="decimal"/>
+      <w:lvlText w:val="%4."/>
+      <w:lvlJc w:val="left"/>
+      <w:pPr>
+        <w:ind w:left="2880" w:hanging="360"/>
+      </w:pPr>
+    </w:lvl>
+    <w:lvl w:ilvl="4" w:tplc="04090019" w:tentative="1">
+      <w:start w:val="1"/>
+      <w:numFmt w:val="lowerLetter"/>
+      <w:lvlText w:val="%5."/>
+      <w:lvlJc w:val="left"/>
+      <w:pPr>
+        <w:ind w:left="3600" w:hanging="360"/>
+      </w:pPr>
+    </w:lvl>
+    <w:lvl w:ilvl="5" w:tplc="0409001B" w:tentative="1">
+      <w:start w:val="1"/>
+      <w:numFmt w:val="lowerRoman"/>
+      <w:lvlText w:val="%6."/>
+      <w:lvlJc w:val="right"/>
+      <w:pPr>
+        <w:ind w:left="4320" w:hanging="180"/>
+      </w:pPr>
+    </w:lvl>
+    <w:lvl w:ilvl="6" w:tplc="0409000F" w:tentative="1">
+      <w:start w:val="1"/>
+      <w:numFmt w:val="decimal"/>
+      <w:lvlText w:val="%7."/>
+      <w:lvlJc w:val="left"/>
+      <w:pPr>
+        <w:ind w:left="5040" w:hanging="360"/>
+      </w:pPr>
+    </w:lvl>
+    <w:lvl w:ilvl="7" w:tplc="04090019" w:tentative="1">
+      <w:start w:val="1"/>
+      <w:numFmt w:val="lowerLetter"/>
+      <w:lvlText w:val="%8."/>
+      <w:lvlJc w:val="left"/>
+      <w:pPr>
+        <w:ind w:left="5760" w:hanging="360"/>
+      </w:pPr>
+    </w:lvl>
+    <w:lvl w:ilvl="8" w:tplc="0409001B" w:tentative="1">
+      <w:start w:val="1"/>
+      <w:numFmt w:val="lowerRoman"/>
+      <w:lvlText w:val="%9."/>
+      <w:lvlJc w:val="right"/>
+      <w:pPr>
+        <w:ind w:left="6480" w:hanging="180"/>
+      </w:pPr>
+    </w:lvl>
+  </w:abstractNum>
+  <w:abstractNum w:abstractNumId="4" w15:restartNumberingAfterBreak="0">
     <w:nsid w:val="7E57284B"/>
     <w:multiLevelType w:val="hybridMultilevel"/>
     <w:tmpl w:val="B2C82CF4"/>
@@ -1184,13 +1207,19 @@
     </w:lvl>
   </w:abstractNum>
   <w:num w:numId="1" w16cid:durableId="838621811">
-    <w:abstractNumId w:val="0"/>
+    <w:abstractNumId w:val="1"/>
   </w:num>
   <w:num w:numId="2" w16cid:durableId="97987779">
+    <w:abstractNumId w:val="4"/>
+  </w:num>
+  <w:num w:numId="3" w16cid:durableId="141312618">
     <w:abstractNumId w:val="2"/>
   </w:num>
-  <w:num w:numId="3" w16cid:durableId="141312618">
-    <w:abstractNumId w:val="1"/>
+  <w:num w:numId="4" w16cid:durableId="162087335">
+    <w:abstractNumId w:val="3"/>
+  </w:num>
+  <w:num w:numId="5" w16cid:durableId="1008799851">
+    <w:abstractNumId w:val="0"/>
   </w:num>
 </w:numbering>
 </file>

</xml_diff>